<commit_message>
Corrected old tabs issue
</commit_message>
<xml_diff>
--- a/Build Files/testing - Results_BugList_Functional.docx
+++ b/Build Files/testing - Results_BugList_Functional.docx
@@ -1,6 +1,6 @@
 
 <file path=word/document.xml><?xml version="1.0" encoding="utf-8"?>
-<w:document xmlns:wpc="http://schemas.microsoft.com/office/word/2010/wordprocessingCanvas" xmlns:mc="http://schemas.openxmlformats.org/markup-compatibility/2006" xmlns:o="urn:schemas-microsoft-com:office:office" xmlns:r="http://schemas.openxmlformats.org/officeDocument/2006/relationships" xmlns:m="http://schemas.openxmlformats.org/officeDocument/2006/math" xmlns:v="urn:schemas-microsoft-com:vml" xmlns:wp14="http://schemas.microsoft.com/office/word/2010/wordprocessingDrawing" xmlns:wp="http://schemas.openxmlformats.org/drawingml/2006/wordprocessingDrawing" xmlns:w10="urn:schemas-microsoft-com:office:word" xmlns:w="http://schemas.openxmlformats.org/wordprocessingml/2006/main" xmlns:w14="http://schemas.microsoft.com/office/word/2010/wordml" xmlns:wpg="http://schemas.microsoft.com/office/word/2010/wordprocessingGroup" xmlns:wpi="http://schemas.microsoft.com/office/word/2010/wordprocessingInk" xmlns:wne="http://schemas.microsoft.com/office/word/2006/wordml" xmlns:wps="http://schemas.microsoft.com/office/word/2010/wordprocessingShape" mc:Ignorable="w14 wp14">
+<w:document xmlns:ve="http://schemas.openxmlformats.org/markup-compatibility/2006" xmlns:o="urn:schemas-microsoft-com:office:office" xmlns:r="http://schemas.openxmlformats.org/officeDocument/2006/relationships" xmlns:m="http://schemas.openxmlformats.org/officeDocument/2006/math" xmlns:v="urn:schemas-microsoft-com:vml" xmlns:wp="http://schemas.openxmlformats.org/drawingml/2006/wordprocessingDrawing" xmlns:w10="urn:schemas-microsoft-com:office:word" xmlns:w="http://schemas.openxmlformats.org/wordprocessingml/2006/main" xmlns:wne="http://schemas.microsoft.com/office/word/2006/wordml">
   <w:body>
     <w:p>
       <w:pPr>
@@ -122,41 +122,25 @@
       </w:r>
       <w:r>
         <w:br/>
-        <w:t>(</w:t>
-      </w:r>
-      <w:proofErr w:type="gramStart"/>
-      <w:r>
-        <w:t>error</w:t>
-      </w:r>
-      <w:proofErr w:type="gramEnd"/>
-      <w:r>
-        <w:t xml:space="preserve">: </w:t>
+        <w:t xml:space="preserve">(error: ext </w:t>
       </w:r>
       <w:proofErr w:type="spellStart"/>
       <w:r>
-        <w:t>ext</w:t>
+        <w:t>analytics_google</w:t>
       </w:r>
       <w:proofErr w:type="spellEnd"/>
       <w:r>
+        <w:t xml:space="preserve"> had error type error).</w:t>
+      </w:r>
+      <w:r>
+        <w:t xml:space="preserve"> Appears</w:t>
+      </w:r>
+      <w:r>
+        <w:t xml:space="preserve"> ANY TIME you transfer to the secure server.</w:t>
+      </w:r>
+      <w:r>
         <w:t xml:space="preserve"> </w:t>
       </w:r>
-      <w:proofErr w:type="spellStart"/>
-      <w:r>
-        <w:t>analytics_google</w:t>
-      </w:r>
-      <w:proofErr w:type="spellEnd"/>
-      <w:r>
-        <w:t xml:space="preserve"> had error type error).</w:t>
-      </w:r>
-      <w:r>
-        <w:t xml:space="preserve"> Appears</w:t>
-      </w:r>
-      <w:r>
-        <w:t xml:space="preserve"> ANY TIME you transfer to the secure server.</w:t>
-      </w:r>
-      <w:r>
-        <w:t xml:space="preserve"> </w:t>
-      </w:r>
       <w:r>
         <w:t>**Michael</w:t>
       </w:r>
@@ -194,10 +178,10 @@
         <w:t>Email password to me function not emailing password reset.</w:t>
       </w:r>
       <w:r>
-        <w:t xml:space="preserve"> </w:t>
-      </w:r>
-      <w:r>
-        <w:t>**Michael</w:t>
+        <w:t xml:space="preserve"> **Michael</w:t>
+      </w:r>
+      <w:r>
+        <w:t xml:space="preserve"> – Normal behavior. Needs a script installed in the backend.</w:t>
       </w:r>
     </w:p>
     <w:p>
@@ -227,13 +211,23 @@
         <w:rPr>
           <w:rFonts w:ascii="Calibri" w:hAnsi="Calibri" w:cs="Calibri"/>
         </w:rPr>
-        <w:t>Login to account is not working.</w:t>
-      </w:r>
-      <w:r>
-        <w:t xml:space="preserve"> </w:t>
-      </w:r>
-      <w:r>
-        <w:t>**Michael</w:t>
+        <w:t>Section titles are not vertically aligned into their proper sections.</w:t>
+      </w:r>
+    </w:p>
+    <w:p>
+      <w:pPr>
+        <w:pStyle w:val="ListParagraph"/>
+        <w:numPr>
+          <w:ilvl w:val="3"/>
+          <w:numId w:val="5"/>
+        </w:numPr>
+      </w:pPr>
+      <w:r>
+        <w:rPr>
+          <w:rFonts w:ascii="Calibri" w:hAnsi="Calibri" w:cs="Calibri"/>
+          <w:u w:val="single"/>
+        </w:rPr>
+        <w:t>Contact Us Page:</w:t>
       </w:r>
     </w:p>
     <w:p>
@@ -248,23 +242,25 @@
         <w:rPr>
           <w:rFonts w:ascii="Calibri" w:hAnsi="Calibri" w:cs="Calibri"/>
         </w:rPr>
-        <w:t>Section titles are not vertically aligned into their proper sections.</w:t>
-      </w:r>
-    </w:p>
-    <w:p>
-      <w:pPr>
-        <w:pStyle w:val="ListParagraph"/>
-        <w:numPr>
-          <w:ilvl w:val="3"/>
-          <w:numId w:val="5"/>
-        </w:numPr>
-      </w:pPr>
-      <w:r>
-        <w:rPr>
-          <w:rFonts w:ascii="Calibri" w:hAnsi="Calibri" w:cs="Calibri"/>
-          <w:u w:val="single"/>
-        </w:rPr>
-        <w:t>Contact Us Page:</w:t>
+        <w:t>Unable to find page warning displaying at bottom of page even though page is loaded properly.</w:t>
+      </w:r>
+    </w:p>
+    <w:p>
+      <w:pPr>
+        <w:pStyle w:val="ListParagraph"/>
+        <w:numPr>
+          <w:ilvl w:val="2"/>
+          <w:numId w:val="5"/>
+        </w:numPr>
+        <w:rPr>
+          <w:u w:val="single"/>
+        </w:rPr>
+      </w:pPr>
+      <w:r>
+        <w:rPr>
+          <w:u w:val="single"/>
+        </w:rPr>
+        <w:t>Still being Built:</w:t>
       </w:r>
     </w:p>
     <w:p>
@@ -274,39 +270,6 @@
           <w:ilvl w:val="4"/>
           <w:numId w:val="5"/>
         </w:numPr>
-      </w:pPr>
-      <w:r>
-        <w:rPr>
-          <w:rFonts w:ascii="Calibri" w:hAnsi="Calibri" w:cs="Calibri"/>
-        </w:rPr>
-        <w:t>Unable to find page warning displaying at bottom of page even though page is loaded properly.</w:t>
-      </w:r>
-    </w:p>
-    <w:p>
-      <w:pPr>
-        <w:pStyle w:val="ListParagraph"/>
-        <w:numPr>
-          <w:ilvl w:val="2"/>
-          <w:numId w:val="5"/>
-        </w:numPr>
-        <w:rPr>
-          <w:u w:val="single"/>
-        </w:rPr>
-      </w:pPr>
-      <w:r>
-        <w:rPr>
-          <w:u w:val="single"/>
-        </w:rPr>
-        <w:t>Still being Built:</w:t>
-      </w:r>
-    </w:p>
-    <w:p>
-      <w:pPr>
-        <w:pStyle w:val="ListParagraph"/>
-        <w:numPr>
-          <w:ilvl w:val="4"/>
-          <w:numId w:val="5"/>
-        </w:numPr>
         <w:rPr>
           <w:u w:val="single"/>
         </w:rPr>
@@ -388,15 +351,7 @@
         </w:rPr>
       </w:pPr>
       <w:r>
-        <w:t xml:space="preserve">Map link kills the </w:t>
-      </w:r>
-      <w:proofErr w:type="gramStart"/>
-      <w:r>
-        <w:t>app  to</w:t>
-      </w:r>
-      <w:proofErr w:type="gramEnd"/>
-      <w:r>
-        <w:t xml:space="preserve"> load </w:t>
+        <w:t xml:space="preserve">Map link kills the app  to load </w:t>
       </w:r>
       <w:proofErr w:type="spellStart"/>
       <w:r>
@@ -1286,6 +1241,312 @@
           <w:u w:val="single"/>
         </w:rPr>
         <w:t>Plastic Chess Sets</w:t>
+      </w:r>
+    </w:p>
+    <w:p>
+      <w:pPr>
+        <w:pStyle w:val="ListParagraph"/>
+        <w:numPr>
+          <w:ilvl w:val="3"/>
+          <w:numId w:val="5"/>
+        </w:numPr>
+        <w:rPr>
+          <w:u w:val="single"/>
+        </w:rPr>
+      </w:pPr>
+      <w:hyperlink r:id="rId8" w:tgtFrame="_blank" w:history="1">
+        <w:r>
+          <w:rPr>
+            <w:rStyle w:val="Hyperlink"/>
+          </w:rPr>
+          <w:t>customerservice@thechessstore.com</w:t>
+        </w:r>
+      </w:hyperlink>
+      <w:r>
+        <w:t xml:space="preserve"> destroys the app to bring up email page.</w:t>
+      </w:r>
+    </w:p>
+    <w:p>
+      <w:pPr>
+        <w:pStyle w:val="ListParagraph"/>
+        <w:numPr>
+          <w:ilvl w:val="3"/>
+          <w:numId w:val="5"/>
+        </w:numPr>
+        <w:rPr>
+          <w:u w:val="single"/>
+        </w:rPr>
+      </w:pPr>
+      <w:r>
+        <w:rPr>
+          <w:u w:val="single"/>
+        </w:rPr>
+        <w:t>Professional Tournament Chess Sets</w:t>
+      </w:r>
+    </w:p>
+    <w:p>
+      <w:pPr>
+        <w:pStyle w:val="ListParagraph"/>
+        <w:numPr>
+          <w:ilvl w:val="4"/>
+          <w:numId w:val="5"/>
+        </w:numPr>
+        <w:rPr>
+          <w:u w:val="single"/>
+        </w:rPr>
+      </w:pPr>
+      <w:r>
+        <w:rPr>
+          <w:rStyle w:val="nodetext"/>
+        </w:rPr>
+        <w:t>Has no product data.</w:t>
+      </w:r>
+    </w:p>
+    <w:p>
+      <w:pPr>
+        <w:pStyle w:val="ListParagraph"/>
+        <w:numPr>
+          <w:ilvl w:val="2"/>
+          <w:numId w:val="5"/>
+        </w:numPr>
+        <w:rPr>
+          <w:u w:val="single"/>
+        </w:rPr>
+      </w:pPr>
+      <w:r>
+        <w:rPr>
+          <w:u w:val="single"/>
+        </w:rPr>
+        <w:t>Metal Chess Sets</w:t>
+      </w:r>
+    </w:p>
+    <w:p>
+      <w:pPr>
+        <w:pStyle w:val="ListParagraph"/>
+        <w:numPr>
+          <w:ilvl w:val="3"/>
+          <w:numId w:val="5"/>
+        </w:numPr>
+        <w:rPr>
+          <w:u w:val="single"/>
+        </w:rPr>
+      </w:pPr>
+      <w:r>
+        <w:lastRenderedPageBreak/>
+        <w:t>Contains both sub cats and product items on the link page.</w:t>
+      </w:r>
+    </w:p>
+    <w:p>
+      <w:pPr>
+        <w:pStyle w:val="ListParagraph"/>
+        <w:numPr>
+          <w:ilvl w:val="3"/>
+          <w:numId w:val="5"/>
+        </w:numPr>
+        <w:rPr>
+          <w:u w:val="single"/>
+        </w:rPr>
+      </w:pPr>
+      <w:r>
+        <w:t xml:space="preserve">Link does not take you to the top tied category as the top tier only contains two sub cats: metal pieces or metal boards. </w:t>
+      </w:r>
+    </w:p>
+    <w:p>
+      <w:pPr>
+        <w:pStyle w:val="ListParagraph"/>
+        <w:numPr>
+          <w:ilvl w:val="2"/>
+          <w:numId w:val="5"/>
+        </w:numPr>
+        <w:rPr>
+          <w:u w:val="single"/>
+        </w:rPr>
+      </w:pPr>
+      <w:r>
+        <w:rPr>
+          <w:u w:val="single"/>
+        </w:rPr>
+        <w:t>Theme Chess Sets</w:t>
+      </w:r>
+    </w:p>
+    <w:p>
+      <w:pPr>
+        <w:pStyle w:val="ListParagraph"/>
+        <w:numPr>
+          <w:ilvl w:val="3"/>
+          <w:numId w:val="5"/>
+        </w:numPr>
+        <w:rPr>
+          <w:u w:val="single"/>
+        </w:rPr>
+      </w:pPr>
+      <w:r>
+        <w:t>Category is not a top tier category.</w:t>
+      </w:r>
+    </w:p>
+    <w:p>
+      <w:pPr>
+        <w:pStyle w:val="ListParagraph"/>
+        <w:numPr>
+          <w:ilvl w:val="2"/>
+          <w:numId w:val="5"/>
+        </w:numPr>
+        <w:rPr>
+          <w:u w:val="single"/>
+        </w:rPr>
+      </w:pPr>
+      <w:r>
+        <w:rPr>
+          <w:u w:val="single"/>
+        </w:rPr>
+        <w:t>Wood chess pieces</w:t>
+      </w:r>
+    </w:p>
+    <w:p>
+      <w:pPr>
+        <w:pStyle w:val="ListParagraph"/>
+        <w:numPr>
+          <w:ilvl w:val="3"/>
+          <w:numId w:val="5"/>
+        </w:numPr>
+        <w:rPr>
+          <w:u w:val="single"/>
+        </w:rPr>
+      </w:pPr>
+      <w:r>
+        <w:t>Model sub cat still present in sub cat list (remove during deployment).</w:t>
+      </w:r>
+    </w:p>
+    <w:p>
+      <w:pPr>
+        <w:pStyle w:val="ListParagraph"/>
+        <w:numPr>
+          <w:ilvl w:val="2"/>
+          <w:numId w:val="5"/>
+        </w:numPr>
+        <w:rPr>
+          <w:u w:val="single"/>
+        </w:rPr>
+      </w:pPr>
+      <w:r>
+        <w:rPr>
+          <w:u w:val="single"/>
+        </w:rPr>
+        <w:t>Metal chess pieces</w:t>
+      </w:r>
+    </w:p>
+    <w:p>
+      <w:pPr>
+        <w:pStyle w:val="ListParagraph"/>
+        <w:numPr>
+          <w:ilvl w:val="3"/>
+          <w:numId w:val="5"/>
+        </w:numPr>
+        <w:rPr>
+          <w:u w:val="single"/>
+        </w:rPr>
+      </w:pPr>
+      <w:r>
+        <w:t>No images present for all sub cats</w:t>
+      </w:r>
+    </w:p>
+    <w:p>
+      <w:pPr>
+        <w:pStyle w:val="ListParagraph"/>
+        <w:numPr>
+          <w:ilvl w:val="3"/>
+          <w:numId w:val="5"/>
+        </w:numPr>
+        <w:rPr>
+          <w:u w:val="single"/>
+        </w:rPr>
+      </w:pPr>
+      <w:r>
+        <w:t>Category is hidden (unhide during deployment).</w:t>
+      </w:r>
+    </w:p>
+    <w:p>
+      <w:pPr>
+        <w:pStyle w:val="ListParagraph"/>
+        <w:numPr>
+          <w:ilvl w:val="2"/>
+          <w:numId w:val="5"/>
+        </w:numPr>
+        <w:rPr>
+          <w:u w:val="single"/>
+        </w:rPr>
+      </w:pPr>
+      <w:r>
+        <w:rPr>
+          <w:u w:val="single"/>
+        </w:rPr>
+        <w:t>Marble onyx chess pieces</w:t>
+      </w:r>
+    </w:p>
+    <w:p>
+      <w:pPr>
+        <w:pStyle w:val="ListParagraph"/>
+        <w:numPr>
+          <w:ilvl w:val="3"/>
+          <w:numId w:val="5"/>
+        </w:numPr>
+        <w:rPr>
+          <w:u w:val="single"/>
+        </w:rPr>
+      </w:pPr>
+      <w:r>
+        <w:t>No sub cats present.</w:t>
+      </w:r>
+    </w:p>
+    <w:p>
+      <w:pPr>
+        <w:pStyle w:val="ListParagraph"/>
+        <w:numPr>
+          <w:ilvl w:val="3"/>
+          <w:numId w:val="5"/>
+        </w:numPr>
+        <w:rPr>
+          <w:u w:val="single"/>
+        </w:rPr>
+      </w:pPr>
+      <w:r>
+        <w:t>Category is hidden (unhide during deployment).</w:t>
+      </w:r>
+    </w:p>
+    <w:p>
+      <w:pPr>
+        <w:pStyle w:val="ListParagraph"/>
+        <w:numPr>
+          <w:ilvl w:val="3"/>
+          <w:numId w:val="5"/>
+        </w:numPr>
+        <w:rPr>
+          <w:u w:val="single"/>
+        </w:rPr>
+      </w:pPr>
+      <w:r>
+        <w:t>Category</w:t>
+      </w:r>
+      <w:r>
+        <w:t xml:space="preserve"> is not top tier category.</w:t>
+      </w:r>
+    </w:p>
+    <w:p>
+      <w:pPr>
+        <w:pStyle w:val="ListParagraph"/>
+        <w:numPr>
+          <w:ilvl w:val="2"/>
+          <w:numId w:val="5"/>
+        </w:numPr>
+        <w:rPr>
+          <w:u w:val="single"/>
+        </w:rPr>
+      </w:pPr>
+      <w:r>
+        <w:rPr>
+          <w:u w:val="single"/>
+        </w:rPr>
+        <w:t>Plastic chess pieces</w:t>
       </w:r>
     </w:p>
     <w:p>
@@ -1323,176 +1584,28 @@
         </w:rPr>
       </w:pPr>
       <w:r>
-        <w:rPr>
-          <w:u w:val="single"/>
-        </w:rPr>
-        <w:t>Professional Tournament Chess Sets</w:t>
-      </w:r>
-    </w:p>
-    <w:p>
-      <w:pPr>
-        <w:pStyle w:val="ListParagraph"/>
-        <w:numPr>
-          <w:ilvl w:val="4"/>
-          <w:numId w:val="5"/>
-        </w:numPr>
-        <w:rPr>
-          <w:u w:val="single"/>
-        </w:rPr>
-      </w:pPr>
-      <w:r>
-        <w:rPr>
-          <w:rStyle w:val="nodetext"/>
-        </w:rPr>
-        <w:t>Has no product data.</w:t>
-      </w:r>
-    </w:p>
-    <w:p>
-      <w:pPr>
-        <w:pStyle w:val="ListParagraph"/>
-        <w:numPr>
-          <w:ilvl w:val="2"/>
-          <w:numId w:val="5"/>
-        </w:numPr>
-        <w:rPr>
-          <w:u w:val="single"/>
-        </w:rPr>
-      </w:pPr>
-      <w:r>
-        <w:rPr>
-          <w:u w:val="single"/>
-        </w:rPr>
-        <w:t>Metal Chess Sets</w:t>
-      </w:r>
-    </w:p>
-    <w:p>
-      <w:pPr>
-        <w:pStyle w:val="ListParagraph"/>
-        <w:numPr>
-          <w:ilvl w:val="3"/>
-          <w:numId w:val="5"/>
-        </w:numPr>
-        <w:rPr>
-          <w:u w:val="single"/>
-        </w:rPr>
-      </w:pPr>
-      <w:r>
-        <w:lastRenderedPageBreak/>
-        <w:t>Contains both sub cats and product items on the link page.</w:t>
-      </w:r>
-    </w:p>
-    <w:p>
-      <w:pPr>
-        <w:pStyle w:val="ListParagraph"/>
-        <w:numPr>
-          <w:ilvl w:val="3"/>
-          <w:numId w:val="5"/>
-        </w:numPr>
-        <w:rPr>
-          <w:u w:val="single"/>
-        </w:rPr>
-      </w:pPr>
-      <w:r>
-        <w:t xml:space="preserve">Link does not take you to the top tied category as the top tier only contains two sub cats: metal pieces or metal boards. </w:t>
-      </w:r>
-    </w:p>
-    <w:p>
-      <w:pPr>
-        <w:pStyle w:val="ListParagraph"/>
-        <w:numPr>
-          <w:ilvl w:val="2"/>
-          <w:numId w:val="5"/>
-        </w:numPr>
-        <w:rPr>
-          <w:u w:val="single"/>
-        </w:rPr>
-      </w:pPr>
-      <w:r>
-        <w:rPr>
-          <w:u w:val="single"/>
-        </w:rPr>
-        <w:t>Theme Chess Sets</w:t>
-      </w:r>
-    </w:p>
-    <w:p>
-      <w:pPr>
-        <w:pStyle w:val="ListParagraph"/>
-        <w:numPr>
-          <w:ilvl w:val="3"/>
-          <w:numId w:val="5"/>
-        </w:numPr>
-        <w:rPr>
-          <w:u w:val="single"/>
-        </w:rPr>
-      </w:pPr>
-      <w:r>
-        <w:t>Category is not a top tier category.</w:t>
-      </w:r>
-    </w:p>
-    <w:p>
-      <w:pPr>
-        <w:pStyle w:val="ListParagraph"/>
-        <w:numPr>
-          <w:ilvl w:val="2"/>
-          <w:numId w:val="5"/>
-        </w:numPr>
-        <w:rPr>
-          <w:u w:val="single"/>
-        </w:rPr>
-      </w:pPr>
-      <w:r>
-        <w:rPr>
-          <w:u w:val="single"/>
-        </w:rPr>
-        <w:t>Wood chess pieces</w:t>
-      </w:r>
-    </w:p>
-    <w:p>
-      <w:pPr>
-        <w:pStyle w:val="ListParagraph"/>
-        <w:numPr>
-          <w:ilvl w:val="3"/>
-          <w:numId w:val="5"/>
-        </w:numPr>
-        <w:rPr>
-          <w:u w:val="single"/>
-        </w:rPr>
-      </w:pPr>
-      <w:r>
-        <w:t>Model sub cat still present in sub cat list (remove during deployment).</w:t>
-      </w:r>
-    </w:p>
-    <w:p>
-      <w:pPr>
-        <w:pStyle w:val="ListParagraph"/>
-        <w:numPr>
-          <w:ilvl w:val="2"/>
-          <w:numId w:val="5"/>
-        </w:numPr>
-        <w:rPr>
-          <w:u w:val="single"/>
-        </w:rPr>
-      </w:pPr>
-      <w:r>
-        <w:rPr>
-          <w:u w:val="single"/>
-        </w:rPr>
-        <w:t>Metal chess pieces</w:t>
-      </w:r>
-    </w:p>
-    <w:p>
-      <w:pPr>
-        <w:pStyle w:val="ListParagraph"/>
-        <w:numPr>
-          <w:ilvl w:val="3"/>
-          <w:numId w:val="5"/>
-        </w:numPr>
-        <w:rPr>
-          <w:u w:val="single"/>
-        </w:rPr>
-      </w:pPr>
-      <w:r>
-        <w:t>No images present for all sub cats</w:t>
+        <w:t>Tournamen</w:t>
+      </w:r>
+      <w:r>
+        <w:t>ts kits link in title does not take you to the correct link/error message displayed when going to this link.</w:t>
+      </w:r>
+    </w:p>
+    <w:p>
+      <w:pPr>
+        <w:pStyle w:val="ListParagraph"/>
+        <w:numPr>
+          <w:ilvl w:val="2"/>
+          <w:numId w:val="5"/>
+        </w:numPr>
+        <w:rPr>
+          <w:u w:val="single"/>
+        </w:rPr>
+      </w:pPr>
+      <w:r>
+        <w:rPr>
+          <w:u w:val="single"/>
+        </w:rPr>
+        <w:t>Theme chess pieces</w:t>
       </w:r>
     </w:p>
     <w:p>
@@ -1525,22 +1638,7 @@
         <w:rPr>
           <w:u w:val="single"/>
         </w:rPr>
-        <w:t>Marble onyx chess pieces</w:t>
-      </w:r>
-    </w:p>
-    <w:p>
-      <w:pPr>
-        <w:pStyle w:val="ListParagraph"/>
-        <w:numPr>
-          <w:ilvl w:val="3"/>
-          <w:numId w:val="5"/>
-        </w:numPr>
-        <w:rPr>
-          <w:u w:val="single"/>
-        </w:rPr>
-      </w:pPr>
-      <w:r>
-        <w:t>No sub cats present.</w:t>
+        <w:t>Unique chess pieces</w:t>
       </w:r>
     </w:p>
     <w:p>
@@ -1562,36 +1660,231 @@
       <w:pPr>
         <w:pStyle w:val="ListParagraph"/>
         <w:numPr>
-          <w:ilvl w:val="3"/>
-          <w:numId w:val="5"/>
-        </w:numPr>
-        <w:rPr>
-          <w:u w:val="single"/>
-        </w:rPr>
-      </w:pPr>
-      <w:r>
-        <w:t>Category</w:t>
-      </w:r>
-      <w:r>
-        <w:t xml:space="preserve"> is not top tier category.</w:t>
-      </w:r>
-    </w:p>
-    <w:p>
-      <w:pPr>
-        <w:pStyle w:val="ListParagraph"/>
-        <w:numPr>
-          <w:ilvl w:val="2"/>
-          <w:numId w:val="5"/>
-        </w:numPr>
-        <w:rPr>
-          <w:u w:val="single"/>
-        </w:rPr>
-      </w:pPr>
-      <w:r>
-        <w:rPr>
-          <w:u w:val="single"/>
-        </w:rPr>
-        <w:t>Plastic chess pieces</w:t>
+          <w:ilvl w:val="2"/>
+          <w:numId w:val="5"/>
+        </w:numPr>
+        <w:rPr>
+          <w:u w:val="single"/>
+        </w:rPr>
+      </w:pPr>
+      <w:r>
+        <w:rPr>
+          <w:u w:val="single"/>
+        </w:rPr>
+        <w:t>Natural wood chess boards</w:t>
+      </w:r>
+    </w:p>
+    <w:p>
+      <w:pPr>
+        <w:pStyle w:val="ListParagraph"/>
+        <w:numPr>
+          <w:ilvl w:val="3"/>
+          <w:numId w:val="5"/>
+        </w:numPr>
+        <w:rPr>
+          <w:u w:val="single"/>
+        </w:rPr>
+      </w:pPr>
+      <w:r>
+        <w:t>Category is hidden (unhide during deployment).</w:t>
+      </w:r>
+    </w:p>
+    <w:p>
+      <w:pPr>
+        <w:pStyle w:val="ListParagraph"/>
+        <w:numPr>
+          <w:ilvl w:val="2"/>
+          <w:numId w:val="5"/>
+        </w:numPr>
+        <w:rPr>
+          <w:u w:val="single"/>
+        </w:rPr>
+      </w:pPr>
+      <w:r>
+        <w:rPr>
+          <w:u w:val="single"/>
+        </w:rPr>
+        <w:t>Stained wood chess boards</w:t>
+      </w:r>
+    </w:p>
+    <w:p>
+      <w:pPr>
+        <w:pStyle w:val="ListParagraph"/>
+        <w:numPr>
+          <w:ilvl w:val="3"/>
+          <w:numId w:val="5"/>
+        </w:numPr>
+        <w:rPr>
+          <w:u w:val="single"/>
+        </w:rPr>
+      </w:pPr>
+      <w:r>
+        <w:t>Category is hidden (unhide during deployment).</w:t>
+      </w:r>
+    </w:p>
+    <w:p>
+      <w:pPr>
+        <w:pStyle w:val="ListParagraph"/>
+        <w:numPr>
+          <w:ilvl w:val="2"/>
+          <w:numId w:val="5"/>
+        </w:numPr>
+        <w:rPr>
+          <w:u w:val="single"/>
+        </w:rPr>
+      </w:pPr>
+      <w:r>
+        <w:rPr>
+          <w:u w:val="single"/>
+        </w:rPr>
+        <w:t>Vinyl chess boards</w:t>
+      </w:r>
+    </w:p>
+    <w:p>
+      <w:pPr>
+        <w:pStyle w:val="ListParagraph"/>
+        <w:numPr>
+          <w:ilvl w:val="3"/>
+          <w:numId w:val="5"/>
+        </w:numPr>
+        <w:rPr>
+          <w:u w:val="single"/>
+        </w:rPr>
+      </w:pPr>
+      <w:r>
+        <w:t>Category is hidden (unhide during deployment).</w:t>
+      </w:r>
+    </w:p>
+    <w:p>
+      <w:pPr>
+        <w:pStyle w:val="ListParagraph"/>
+        <w:numPr>
+          <w:ilvl w:val="2"/>
+          <w:numId w:val="5"/>
+        </w:numPr>
+        <w:rPr>
+          <w:u w:val="single"/>
+        </w:rPr>
+      </w:pPr>
+      <w:r>
+        <w:rPr>
+          <w:u w:val="single"/>
+        </w:rPr>
+        <w:t>Metal chess boards</w:t>
+      </w:r>
+    </w:p>
+    <w:p>
+      <w:pPr>
+        <w:pStyle w:val="ListParagraph"/>
+        <w:numPr>
+          <w:ilvl w:val="3"/>
+          <w:numId w:val="5"/>
+        </w:numPr>
+        <w:rPr>
+          <w:u w:val="single"/>
+        </w:rPr>
+      </w:pPr>
+      <w:r>
+        <w:t>Category is hidden (unhide during deployment).</w:t>
+      </w:r>
+    </w:p>
+    <w:p>
+      <w:pPr>
+        <w:pStyle w:val="ListParagraph"/>
+        <w:numPr>
+          <w:ilvl w:val="2"/>
+          <w:numId w:val="5"/>
+        </w:numPr>
+        <w:rPr>
+          <w:u w:val="single"/>
+        </w:rPr>
+      </w:pPr>
+      <w:r>
+        <w:rPr>
+          <w:u w:val="single"/>
+        </w:rPr>
+        <w:t>Chess boxes</w:t>
+      </w:r>
+    </w:p>
+    <w:p>
+      <w:pPr>
+        <w:pStyle w:val="ListParagraph"/>
+        <w:numPr>
+          <w:ilvl w:val="3"/>
+          <w:numId w:val="5"/>
+        </w:numPr>
+        <w:rPr>
+          <w:u w:val="single"/>
+        </w:rPr>
+      </w:pPr>
+      <w:r>
+        <w:t>Category is hidden (unhide during deployment).</w:t>
+      </w:r>
+    </w:p>
+    <w:p>
+      <w:pPr>
+        <w:pStyle w:val="ListParagraph"/>
+        <w:numPr>
+          <w:ilvl w:val="2"/>
+          <w:numId w:val="5"/>
+        </w:numPr>
+        <w:rPr>
+          <w:u w:val="single"/>
+        </w:rPr>
+      </w:pPr>
+      <w:r>
+        <w:rPr>
+          <w:u w:val="single"/>
+        </w:rPr>
+        <w:t>Chess cases – accessories dropdown</w:t>
+      </w:r>
+    </w:p>
+    <w:p>
+      <w:pPr>
+        <w:pStyle w:val="ListParagraph"/>
+        <w:numPr>
+          <w:ilvl w:val="3"/>
+          <w:numId w:val="5"/>
+        </w:numPr>
+        <w:rPr>
+          <w:u w:val="single"/>
+        </w:rPr>
+      </w:pPr>
+      <w:r>
+        <w:t>Category is hidden (unhide during deployment).</w:t>
+      </w:r>
+    </w:p>
+    <w:p>
+      <w:pPr>
+        <w:pStyle w:val="ListParagraph"/>
+        <w:numPr>
+          <w:ilvl w:val="2"/>
+          <w:numId w:val="5"/>
+        </w:numPr>
+        <w:rPr>
+          <w:u w:val="single"/>
+        </w:rPr>
+      </w:pPr>
+      <w:r>
+        <w:rPr>
+          <w:u w:val="single"/>
+        </w:rPr>
+        <w:t>Chess club supplies</w:t>
+      </w:r>
+    </w:p>
+    <w:p>
+      <w:pPr>
+        <w:pStyle w:val="ListParagraph"/>
+        <w:numPr>
+          <w:ilvl w:val="3"/>
+          <w:numId w:val="5"/>
+        </w:numPr>
+        <w:rPr>
+          <w:u w:val="single"/>
+        </w:rPr>
+      </w:pPr>
+      <w:r>
+        <w:t>Category is hidden (unhide during deployment).</w:t>
       </w:r>
     </w:p>
     <w:p>
@@ -1621,344 +1914,6 @@
       <w:pPr>
         <w:pStyle w:val="ListParagraph"/>
         <w:numPr>
-          <w:ilvl w:val="3"/>
-          <w:numId w:val="5"/>
-        </w:numPr>
-        <w:rPr>
-          <w:u w:val="single"/>
-        </w:rPr>
-      </w:pPr>
-      <w:r>
-        <w:t>Tournamen</w:t>
-      </w:r>
-      <w:r>
-        <w:t>ts kits link in title does not take you to the correct link/error message displayed when going to this link.</w:t>
-      </w:r>
-    </w:p>
-    <w:p>
-      <w:pPr>
-        <w:pStyle w:val="ListParagraph"/>
-        <w:numPr>
-          <w:ilvl w:val="2"/>
-          <w:numId w:val="5"/>
-        </w:numPr>
-        <w:rPr>
-          <w:u w:val="single"/>
-        </w:rPr>
-      </w:pPr>
-      <w:r>
-        <w:rPr>
-          <w:u w:val="single"/>
-        </w:rPr>
-        <w:t>Theme chess pieces</w:t>
-      </w:r>
-    </w:p>
-    <w:p>
-      <w:pPr>
-        <w:pStyle w:val="ListParagraph"/>
-        <w:numPr>
-          <w:ilvl w:val="3"/>
-          <w:numId w:val="5"/>
-        </w:numPr>
-        <w:rPr>
-          <w:u w:val="single"/>
-        </w:rPr>
-      </w:pPr>
-      <w:r>
-        <w:t>Category is hidden (unhide during deployment).</w:t>
-      </w:r>
-    </w:p>
-    <w:p>
-      <w:pPr>
-        <w:pStyle w:val="ListParagraph"/>
-        <w:numPr>
-          <w:ilvl w:val="2"/>
-          <w:numId w:val="5"/>
-        </w:numPr>
-        <w:rPr>
-          <w:u w:val="single"/>
-        </w:rPr>
-      </w:pPr>
-      <w:r>
-        <w:rPr>
-          <w:u w:val="single"/>
-        </w:rPr>
-        <w:t>Unique chess pieces</w:t>
-      </w:r>
-    </w:p>
-    <w:p>
-      <w:pPr>
-        <w:pStyle w:val="ListParagraph"/>
-        <w:numPr>
-          <w:ilvl w:val="3"/>
-          <w:numId w:val="5"/>
-        </w:numPr>
-        <w:rPr>
-          <w:u w:val="single"/>
-        </w:rPr>
-      </w:pPr>
-      <w:r>
-        <w:t>Category is hidden (unhide during deployment).</w:t>
-      </w:r>
-    </w:p>
-    <w:p>
-      <w:pPr>
-        <w:pStyle w:val="ListParagraph"/>
-        <w:numPr>
-          <w:ilvl w:val="2"/>
-          <w:numId w:val="5"/>
-        </w:numPr>
-        <w:rPr>
-          <w:u w:val="single"/>
-        </w:rPr>
-      </w:pPr>
-      <w:r>
-        <w:rPr>
-          <w:u w:val="single"/>
-        </w:rPr>
-        <w:t>Natural wood chess boards</w:t>
-      </w:r>
-    </w:p>
-    <w:p>
-      <w:pPr>
-        <w:pStyle w:val="ListParagraph"/>
-        <w:numPr>
-          <w:ilvl w:val="3"/>
-          <w:numId w:val="5"/>
-        </w:numPr>
-        <w:rPr>
-          <w:u w:val="single"/>
-        </w:rPr>
-      </w:pPr>
-      <w:r>
-        <w:t>Category is hidden (unhide during deployment).</w:t>
-      </w:r>
-    </w:p>
-    <w:p>
-      <w:pPr>
-        <w:pStyle w:val="ListParagraph"/>
-        <w:numPr>
-          <w:ilvl w:val="2"/>
-          <w:numId w:val="5"/>
-        </w:numPr>
-        <w:rPr>
-          <w:u w:val="single"/>
-        </w:rPr>
-      </w:pPr>
-      <w:r>
-        <w:rPr>
-          <w:u w:val="single"/>
-        </w:rPr>
-        <w:t>Stained wood chess boards</w:t>
-      </w:r>
-    </w:p>
-    <w:p>
-      <w:pPr>
-        <w:pStyle w:val="ListParagraph"/>
-        <w:numPr>
-          <w:ilvl w:val="3"/>
-          <w:numId w:val="5"/>
-        </w:numPr>
-        <w:rPr>
-          <w:u w:val="single"/>
-        </w:rPr>
-      </w:pPr>
-      <w:r>
-        <w:t>Category is hidden (unhide during deployment).</w:t>
-      </w:r>
-    </w:p>
-    <w:p>
-      <w:pPr>
-        <w:pStyle w:val="ListParagraph"/>
-        <w:numPr>
-          <w:ilvl w:val="2"/>
-          <w:numId w:val="5"/>
-        </w:numPr>
-        <w:rPr>
-          <w:u w:val="single"/>
-        </w:rPr>
-      </w:pPr>
-      <w:r>
-        <w:rPr>
-          <w:u w:val="single"/>
-        </w:rPr>
-        <w:t>Vinyl chess boards</w:t>
-      </w:r>
-    </w:p>
-    <w:p>
-      <w:pPr>
-        <w:pStyle w:val="ListParagraph"/>
-        <w:numPr>
-          <w:ilvl w:val="3"/>
-          <w:numId w:val="5"/>
-        </w:numPr>
-        <w:rPr>
-          <w:u w:val="single"/>
-        </w:rPr>
-      </w:pPr>
-      <w:r>
-        <w:t>Category is hidden (unhide during deployment).</w:t>
-      </w:r>
-    </w:p>
-    <w:p>
-      <w:pPr>
-        <w:pStyle w:val="ListParagraph"/>
-        <w:numPr>
-          <w:ilvl w:val="2"/>
-          <w:numId w:val="5"/>
-        </w:numPr>
-        <w:rPr>
-          <w:u w:val="single"/>
-        </w:rPr>
-      </w:pPr>
-      <w:r>
-        <w:rPr>
-          <w:u w:val="single"/>
-        </w:rPr>
-        <w:t>Metal chess boards</w:t>
-      </w:r>
-    </w:p>
-    <w:p>
-      <w:pPr>
-        <w:pStyle w:val="ListParagraph"/>
-        <w:numPr>
-          <w:ilvl w:val="3"/>
-          <w:numId w:val="5"/>
-        </w:numPr>
-        <w:rPr>
-          <w:u w:val="single"/>
-        </w:rPr>
-      </w:pPr>
-      <w:r>
-        <w:t>Category is hidden (unhide during deployment).</w:t>
-      </w:r>
-    </w:p>
-    <w:p>
-      <w:pPr>
-        <w:pStyle w:val="ListParagraph"/>
-        <w:numPr>
-          <w:ilvl w:val="2"/>
-          <w:numId w:val="5"/>
-        </w:numPr>
-        <w:rPr>
-          <w:u w:val="single"/>
-        </w:rPr>
-      </w:pPr>
-      <w:r>
-        <w:rPr>
-          <w:u w:val="single"/>
-        </w:rPr>
-        <w:t>Chess boxes</w:t>
-      </w:r>
-    </w:p>
-    <w:p>
-      <w:pPr>
-        <w:pStyle w:val="ListParagraph"/>
-        <w:numPr>
-          <w:ilvl w:val="3"/>
-          <w:numId w:val="5"/>
-        </w:numPr>
-        <w:rPr>
-          <w:u w:val="single"/>
-        </w:rPr>
-      </w:pPr>
-      <w:r>
-        <w:t>Category is hidden (unhide during deployment).</w:t>
-      </w:r>
-    </w:p>
-    <w:p>
-      <w:pPr>
-        <w:pStyle w:val="ListParagraph"/>
-        <w:numPr>
-          <w:ilvl w:val="2"/>
-          <w:numId w:val="5"/>
-        </w:numPr>
-        <w:rPr>
-          <w:u w:val="single"/>
-        </w:rPr>
-      </w:pPr>
-      <w:r>
-        <w:rPr>
-          <w:u w:val="single"/>
-        </w:rPr>
-        <w:t>Chess cases – accessories dropdown</w:t>
-      </w:r>
-    </w:p>
-    <w:p>
-      <w:pPr>
-        <w:pStyle w:val="ListParagraph"/>
-        <w:numPr>
-          <w:ilvl w:val="3"/>
-          <w:numId w:val="5"/>
-        </w:numPr>
-        <w:rPr>
-          <w:u w:val="single"/>
-        </w:rPr>
-      </w:pPr>
-      <w:r>
-        <w:t>Category is hidden (unhide during deployment).</w:t>
-      </w:r>
-    </w:p>
-    <w:p>
-      <w:pPr>
-        <w:pStyle w:val="ListParagraph"/>
-        <w:numPr>
-          <w:ilvl w:val="2"/>
-          <w:numId w:val="5"/>
-        </w:numPr>
-        <w:rPr>
-          <w:u w:val="single"/>
-        </w:rPr>
-      </w:pPr>
-      <w:r>
-        <w:rPr>
-          <w:u w:val="single"/>
-        </w:rPr>
-        <w:t>Chess club supplies</w:t>
-      </w:r>
-    </w:p>
-    <w:p>
-      <w:pPr>
-        <w:pStyle w:val="ListParagraph"/>
-        <w:numPr>
-          <w:ilvl w:val="3"/>
-          <w:numId w:val="5"/>
-        </w:numPr>
-        <w:rPr>
-          <w:u w:val="single"/>
-        </w:rPr>
-      </w:pPr>
-      <w:r>
-        <w:t>Category is hidden (unhide during deployment).</w:t>
-      </w:r>
-    </w:p>
-    <w:p>
-      <w:pPr>
-        <w:pStyle w:val="ListParagraph"/>
-        <w:numPr>
-          <w:ilvl w:val="3"/>
-          <w:numId w:val="5"/>
-        </w:numPr>
-        <w:rPr>
-          <w:u w:val="single"/>
-        </w:rPr>
-      </w:pPr>
-      <w:hyperlink r:id="rId11" w:tgtFrame="_blank" w:history="1">
-        <w:r>
-          <w:rPr>
-            <w:rStyle w:val="Hyperlink"/>
-          </w:rPr>
-          <w:t>customerservice@thechessstore.com</w:t>
-        </w:r>
-      </w:hyperlink>
-      <w:r>
-        <w:t xml:space="preserve"> destroys the app to bring up email page.</w:t>
-      </w:r>
-    </w:p>
-    <w:p>
-      <w:pPr>
-        <w:pStyle w:val="ListParagraph"/>
-        <w:numPr>
           <w:ilvl w:val="2"/>
           <w:numId w:val="5"/>
         </w:numPr>
@@ -3010,17 +2965,12 @@
         <w:t xml:space="preserve"> </w:t>
       </w:r>
       <w:proofErr w:type="spellStart"/>
-      <w:proofErr w:type="gramStart"/>
       <w:r>
         <w:t>jong</w:t>
       </w:r>
       <w:proofErr w:type="spellEnd"/>
       <w:r>
-        <w:t xml:space="preserve">  boards</w:t>
-      </w:r>
-      <w:proofErr w:type="gramEnd"/>
-      <w:r>
-        <w:t xml:space="preserve">, </w:t>
+        <w:t xml:space="preserve">  boards, </w:t>
       </w:r>
       <w:r>
         <w:t>etc.).</w:t>
@@ -3074,15 +3024,7 @@
         </w:rPr>
       </w:pPr>
       <w:r>
-        <w:t xml:space="preserve">Click here to join </w:t>
-      </w:r>
-      <w:proofErr w:type="gramStart"/>
-      <w:r>
-        <w:t>link(</w:t>
-      </w:r>
-      <w:proofErr w:type="gramEnd"/>
-      <w:r>
-        <w:t>the one in the paragraph) destroys the app.  Please remove this link as the other link works correctly.</w:t>
+        <w:t>Click here to join link(the one in the paragraph) destroys the app.  Please remove this link as the other link works correctly.</w:t>
       </w:r>
     </w:p>
     <w:p>
@@ -3296,7 +3238,7 @@
       </w:r>
     </w:p>
     <w:sectPr>
-      <w:headerReference w:type="default" r:id="rId12"/>
+      <w:headerReference w:type="default" r:id="rId11"/>
       <w:pgSz w:w="12240" w:h="15840"/>
       <w:pgMar w:top="1440" w:right="1440" w:bottom="1440" w:left="1440" w:header="720" w:footer="720" w:gutter="0"/>
       <w:cols w:space="720"/>
@@ -3307,7 +3249,7 @@
 </file>
 
 <file path=word/endnotes.xml><?xml version="1.0" encoding="utf-8"?>
-<w:endnotes xmlns:wpc="http://schemas.microsoft.com/office/word/2010/wordprocessingCanvas" xmlns:mc="http://schemas.openxmlformats.org/markup-compatibility/2006" xmlns:o="urn:schemas-microsoft-com:office:office" xmlns:r="http://schemas.openxmlformats.org/officeDocument/2006/relationships" xmlns:m="http://schemas.openxmlformats.org/officeDocument/2006/math" xmlns:v="urn:schemas-microsoft-com:vml" xmlns:wp14="http://schemas.microsoft.com/office/word/2010/wordprocessingDrawing" xmlns:wp="http://schemas.openxmlformats.org/drawingml/2006/wordprocessingDrawing" xmlns:w10="urn:schemas-microsoft-com:office:word" xmlns:w="http://schemas.openxmlformats.org/wordprocessingml/2006/main" xmlns:w14="http://schemas.microsoft.com/office/word/2010/wordml" xmlns:wpg="http://schemas.microsoft.com/office/word/2010/wordprocessingGroup" xmlns:wpi="http://schemas.microsoft.com/office/word/2010/wordprocessingInk" xmlns:wne="http://schemas.microsoft.com/office/word/2006/wordml" xmlns:wps="http://schemas.microsoft.com/office/word/2010/wordprocessingShape" mc:Ignorable="w14 wp14">
+<w:endnotes xmlns:ve="http://schemas.openxmlformats.org/markup-compatibility/2006" xmlns:o="urn:schemas-microsoft-com:office:office" xmlns:r="http://schemas.openxmlformats.org/officeDocument/2006/relationships" xmlns:m="http://schemas.openxmlformats.org/officeDocument/2006/math" xmlns:v="urn:schemas-microsoft-com:vml" xmlns:wp="http://schemas.openxmlformats.org/drawingml/2006/wordprocessingDrawing" xmlns:w10="urn:schemas-microsoft-com:office:word" xmlns:w="http://schemas.openxmlformats.org/wordprocessingml/2006/main" xmlns:wne="http://schemas.microsoft.com/office/word/2006/wordml">
   <w:endnote w:type="separator" w:id="-1">
     <w:p>
       <w:pPr>
@@ -3332,7 +3274,7 @@
 </file>
 
 <file path=word/footnotes.xml><?xml version="1.0" encoding="utf-8"?>
-<w:footnotes xmlns:wpc="http://schemas.microsoft.com/office/word/2010/wordprocessingCanvas" xmlns:mc="http://schemas.openxmlformats.org/markup-compatibility/2006" xmlns:o="urn:schemas-microsoft-com:office:office" xmlns:r="http://schemas.openxmlformats.org/officeDocument/2006/relationships" xmlns:m="http://schemas.openxmlformats.org/officeDocument/2006/math" xmlns:v="urn:schemas-microsoft-com:vml" xmlns:wp14="http://schemas.microsoft.com/office/word/2010/wordprocessingDrawing" xmlns:wp="http://schemas.openxmlformats.org/drawingml/2006/wordprocessingDrawing" xmlns:w10="urn:schemas-microsoft-com:office:word" xmlns:w="http://schemas.openxmlformats.org/wordprocessingml/2006/main" xmlns:w14="http://schemas.microsoft.com/office/word/2010/wordml" xmlns:wpg="http://schemas.microsoft.com/office/word/2010/wordprocessingGroup" xmlns:wpi="http://schemas.microsoft.com/office/word/2010/wordprocessingInk" xmlns:wne="http://schemas.microsoft.com/office/word/2006/wordml" xmlns:wps="http://schemas.microsoft.com/office/word/2010/wordprocessingShape" mc:Ignorable="w14 wp14">
+<w:footnotes xmlns:ve="http://schemas.openxmlformats.org/markup-compatibility/2006" xmlns:o="urn:schemas-microsoft-com:office:office" xmlns:r="http://schemas.openxmlformats.org/officeDocument/2006/relationships" xmlns:m="http://schemas.openxmlformats.org/officeDocument/2006/math" xmlns:v="urn:schemas-microsoft-com:vml" xmlns:wp="http://schemas.openxmlformats.org/drawingml/2006/wordprocessingDrawing" xmlns:w10="urn:schemas-microsoft-com:office:word" xmlns:w="http://schemas.openxmlformats.org/wordprocessingml/2006/main" xmlns:wne="http://schemas.microsoft.com/office/word/2006/wordml">
   <w:footnote w:type="separator" w:id="-1">
     <w:p>
       <w:pPr>
@@ -3357,7 +3299,7 @@
 </file>
 
 <file path=word/header1.xml><?xml version="1.0" encoding="utf-8"?>
-<w:hdr xmlns:wpc="http://schemas.microsoft.com/office/word/2010/wordprocessingCanvas" xmlns:mc="http://schemas.openxmlformats.org/markup-compatibility/2006" xmlns:o="urn:schemas-microsoft-com:office:office" xmlns:r="http://schemas.openxmlformats.org/officeDocument/2006/relationships" xmlns:m="http://schemas.openxmlformats.org/officeDocument/2006/math" xmlns:v="urn:schemas-microsoft-com:vml" xmlns:wp14="http://schemas.microsoft.com/office/word/2010/wordprocessingDrawing" xmlns:wp="http://schemas.openxmlformats.org/drawingml/2006/wordprocessingDrawing" xmlns:w10="urn:schemas-microsoft-com:office:word" xmlns:w="http://schemas.openxmlformats.org/wordprocessingml/2006/main" xmlns:w14="http://schemas.microsoft.com/office/word/2010/wordml" xmlns:wpg="http://schemas.microsoft.com/office/word/2010/wordprocessingGroup" xmlns:wpi="http://schemas.microsoft.com/office/word/2010/wordprocessingInk" xmlns:wne="http://schemas.microsoft.com/office/word/2006/wordml" xmlns:wps="http://schemas.microsoft.com/office/word/2010/wordprocessingShape" mc:Ignorable="w14 wp14">
+<w:hdr xmlns:ve="http://schemas.openxmlformats.org/markup-compatibility/2006" xmlns:o="urn:schemas-microsoft-com:office:office" xmlns:r="http://schemas.openxmlformats.org/officeDocument/2006/relationships" xmlns:m="http://schemas.openxmlformats.org/officeDocument/2006/math" xmlns:v="urn:schemas-microsoft-com:vml" xmlns:wp="http://schemas.openxmlformats.org/drawingml/2006/wordprocessingDrawing" xmlns:w10="urn:schemas-microsoft-com:office:word" xmlns:w="http://schemas.openxmlformats.org/wordprocessingml/2006/main" xmlns:wne="http://schemas.microsoft.com/office/word/2006/wordml">
   <w:p>
     <w:pPr>
       <w:pStyle w:val="Header"/>
@@ -3371,7 +3313,7 @@
 </file>
 
 <file path=word/numbering.xml><?xml version="1.0" encoding="utf-8"?>
-<w:numbering xmlns:wpc="http://schemas.microsoft.com/office/word/2010/wordprocessingCanvas" xmlns:mc="http://schemas.openxmlformats.org/markup-compatibility/2006" xmlns:o="urn:schemas-microsoft-com:office:office" xmlns:r="http://schemas.openxmlformats.org/officeDocument/2006/relationships" xmlns:m="http://schemas.openxmlformats.org/officeDocument/2006/math" xmlns:v="urn:schemas-microsoft-com:vml" xmlns:wp14="http://schemas.microsoft.com/office/word/2010/wordprocessingDrawing" xmlns:wp="http://schemas.openxmlformats.org/drawingml/2006/wordprocessingDrawing" xmlns:w10="urn:schemas-microsoft-com:office:word" xmlns:w="http://schemas.openxmlformats.org/wordprocessingml/2006/main" xmlns:w14="http://schemas.microsoft.com/office/word/2010/wordml" xmlns:wpg="http://schemas.microsoft.com/office/word/2010/wordprocessingGroup" xmlns:wpi="http://schemas.microsoft.com/office/word/2010/wordprocessingInk" xmlns:wne="http://schemas.microsoft.com/office/word/2006/wordml" xmlns:wps="http://schemas.microsoft.com/office/word/2010/wordprocessingShape" mc:Ignorable="w14 wp14">
+<w:numbering xmlns:ve="http://schemas.openxmlformats.org/markup-compatibility/2006" xmlns:o="urn:schemas-microsoft-com:office:office" xmlns:r="http://schemas.openxmlformats.org/officeDocument/2006/relationships" xmlns:m="http://schemas.openxmlformats.org/officeDocument/2006/math" xmlns:v="urn:schemas-microsoft-com:vml" xmlns:wp="http://schemas.openxmlformats.org/drawingml/2006/wordprocessingDrawing" xmlns:w10="urn:schemas-microsoft-com:office:word" xmlns:w="http://schemas.openxmlformats.org/wordprocessingml/2006/main" xmlns:wne="http://schemas.microsoft.com/office/word/2006/wordml">
   <w:abstractNum w:abstractNumId="0">
     <w:nsid w:val="04BC59A2"/>
     <w:multiLevelType w:val="hybridMultilevel"/>
@@ -4014,7 +3956,7 @@
 </file>
 
 <file path=word/styles.xml><?xml version="1.0" encoding="utf-8"?>
-<w:styles xmlns:mc="http://schemas.openxmlformats.org/markup-compatibility/2006" xmlns:r="http://schemas.openxmlformats.org/officeDocument/2006/relationships" xmlns:w="http://schemas.openxmlformats.org/wordprocessingml/2006/main" xmlns:w14="http://schemas.microsoft.com/office/word/2010/wordml" mc:Ignorable="w14">
+<w:styles xmlns:r="http://schemas.openxmlformats.org/officeDocument/2006/relationships" xmlns:w="http://schemas.openxmlformats.org/wordprocessingml/2006/main">
   <w:docDefaults>
     <w:rPrDefault>
       <w:rPr>
@@ -4185,6 +4127,7 @@
     <w:uiPriority w:val="99"/>
     <w:semiHidden/>
     <w:unhideWhenUsed/>
+    <w:qFormat/>
     <w:tblPr>
       <w:tblInd w:w="0" w:type="dxa"/>
       <w:tblCellMar>
@@ -4811,7 +4754,7 @@
 </file>
 
 <file path=customXml/itemProps1.xml><?xml version="1.0" encoding="utf-8"?>
-<ds:datastoreItem xmlns:ds="http://schemas.openxmlformats.org/officeDocument/2006/customXml" ds:itemID="{01368BC9-C872-4B9E-BE14-9DCA29AD25AE}">
+<ds:datastoreItem xmlns:ds="http://schemas.openxmlformats.org/officeDocument/2006/customXml" ds:itemID="{C22C9ADB-5DFE-4C45-9CEA-E057FE6D3FBC}">
   <ds:schemaRefs>
     <ds:schemaRef ds:uri="http://schemas.openxmlformats.org/officeDocument/2006/bibliography"/>
   </ds:schemaRefs>

</xml_diff>